<commit_message>
Anteproyecto Envio 1 e Inicio Actividad Final Gestion Datos
</commit_message>
<xml_diff>
--- a/Proyecto Aplicado 1/M2U2-Evaluacion-PresentacionPropuesta_abr2024.docx
+++ b/Proyecto Aplicado 1/M2U2-Evaluacion-PresentacionPropuesta_abr2024.docx
@@ -7,16 +7,16 @@
         <w:rPr>
           <w:rStyle w:val="Ninguno"/>
           <w:rFonts w:ascii="Arial Narrow" w:eastAsia="Arial Narrow" w:hAnsi="Arial Narrow" w:cs="Arial Narrow"/>
-          <w:color w:val="808080"/>
-          <w:sz w:val="22"/>
-          <w:szCs w:val="22"/>
-          <w:u w:val="single" w:color="808080"/>
-        </w:rPr>
-      </w:pPr>
-      <w:r>
-        <w:rPr>
-          <w:rStyle w:val="Ninguno"/>
-          <w:rFonts w:ascii="Arial Narrow" w:hAnsi="Arial Narrow"/>
+          <w:color w:val="auto"/>
+          <w:sz w:val="22"/>
+          <w:szCs w:val="22"/>
+        </w:rPr>
+      </w:pPr>
+      <w:r>
+        <w:rPr>
+          <w:rStyle w:val="Ninguno"/>
+          <w:rFonts w:ascii="Arial Narrow" w:hAnsi="Arial Narrow"/>
+          <w:color w:val="auto"/>
           <w:sz w:val="22"/>
           <w:szCs w:val="22"/>
         </w:rPr>
@@ -26,17 +26,17 @@
         <w:rPr>
           <w:rStyle w:val="Ninguno"/>
           <w:rFonts w:ascii="Arial Narrow" w:hAnsi="Arial Narrow"/>
-          <w:color w:val="808080"/>
-          <w:sz w:val="22"/>
-          <w:szCs w:val="22"/>
-          <w:u w:val="single" w:color="808080"/>
-        </w:rPr>
-        <w:t>Día</w:t>
-      </w:r>
-      <w:r>
-        <w:rPr>
-          <w:rStyle w:val="Ninguno"/>
-          <w:rFonts w:ascii="Arial Narrow" w:hAnsi="Arial Narrow"/>
+          <w:color w:val="auto"/>
+          <w:sz w:val="22"/>
+          <w:szCs w:val="22"/>
+        </w:rPr>
+        <w:t>25</w:t>
+      </w:r>
+      <w:r>
+        <w:rPr>
+          <w:rStyle w:val="Ninguno"/>
+          <w:rFonts w:ascii="Arial Narrow" w:hAnsi="Arial Narrow"/>
+          <w:color w:val="auto"/>
           <w:sz w:val="22"/>
           <w:szCs w:val="22"/>
         </w:rPr>
@@ -46,17 +46,17 @@
         <w:rPr>
           <w:rStyle w:val="Ninguno"/>
           <w:rFonts w:ascii="Arial Narrow" w:hAnsi="Arial Narrow"/>
-          <w:color w:val="808080"/>
-          <w:sz w:val="22"/>
-          <w:szCs w:val="22"/>
-          <w:u w:val="single" w:color="808080"/>
-        </w:rPr>
-        <w:t>Mes</w:t>
-      </w:r>
-      <w:r>
-        <w:rPr>
-          <w:rStyle w:val="Ninguno"/>
-          <w:rFonts w:ascii="Arial Narrow" w:hAnsi="Arial Narrow"/>
+          <w:color w:val="auto"/>
+          <w:sz w:val="22"/>
+          <w:szCs w:val="22"/>
+        </w:rPr>
+        <w:t>noviembre</w:t>
+      </w:r>
+      <w:r>
+        <w:rPr>
+          <w:rStyle w:val="Ninguno"/>
+          <w:rFonts w:ascii="Arial Narrow" w:hAnsi="Arial Narrow"/>
+          <w:color w:val="auto"/>
           <w:sz w:val="22"/>
           <w:szCs w:val="22"/>
         </w:rPr>
@@ -66,10 +66,9 @@
         <w:rPr>
           <w:rStyle w:val="Ninguno"/>
           <w:rFonts w:ascii="Arial Narrow" w:hAnsi="Arial Narrow"/>
-          <w:color w:val="808080"/>
-          <w:sz w:val="22"/>
-          <w:szCs w:val="22"/>
-          <w:u w:val="single" w:color="808080"/>
+          <w:color w:val="auto"/>
+          <w:sz w:val="22"/>
+          <w:szCs w:val="22"/>
         </w:rPr>
         <w:t>2024</w:t>
       </w:r>
@@ -252,12 +251,12 @@
     </w:p>
     <w:p>
       <w:pPr>
-        <w:jc w:val="both"/>
-        <w:rPr>
-          <w:rStyle w:val="Ninguno"/>
-          <w:rFonts w:ascii="Arial Narrow" w:eastAsia="Arial Narrow" w:hAnsi="Arial Narrow" w:cs="Arial Narrow"/>
-          <w:sz w:val="22"/>
-          <w:szCs w:val="22"/>
+        <w:rPr>
+          <w:rStyle w:val="Ninguno"/>
+          <w:rFonts w:ascii="Arial Narrow" w:hAnsi="Arial Narrow"/>
+          <w:sz w:val="22"/>
+          <w:szCs w:val="22"/>
+          <w:lang w:val="es-CO"/>
         </w:rPr>
       </w:pPr>
       <w:r>
@@ -367,106 +366,32 @@
           <w:sz w:val="22"/>
           <w:szCs w:val="22"/>
         </w:rPr>
-        <w:t>, ___________</w:t>
-      </w:r>
-      <w:r>
-        <w:rPr>
-          <w:rStyle w:val="Ninguno"/>
-          <w:rFonts w:ascii="Arial Narrow" w:hAnsi="Arial Narrow"/>
-          <w:color w:val="808080"/>
-          <w:sz w:val="22"/>
-          <w:szCs w:val="22"/>
-          <w:u w:val="single" w:color="808080"/>
-        </w:rPr>
-        <w:t>nombre estudiante</w:t>
-      </w:r>
-      <w:r>
-        <w:rPr>
-          <w:rStyle w:val="Ninguno"/>
-          <w:rFonts w:ascii="Arial Narrow" w:hAnsi="Arial Narrow"/>
-          <w:sz w:val="22"/>
-          <w:szCs w:val="22"/>
-        </w:rPr>
-        <w:t>_____________ con código ________</w:t>
-      </w:r>
-      <w:r>
-        <w:rPr>
-          <w:rStyle w:val="Ninguno"/>
-          <w:rFonts w:ascii="Arial Narrow" w:hAnsi="Arial Narrow"/>
-          <w:color w:val="808080"/>
-          <w:sz w:val="22"/>
-          <w:szCs w:val="22"/>
-          <w:u w:val="single" w:color="808080"/>
-        </w:rPr>
-        <w:t>código</w:t>
-      </w:r>
-      <w:r>
-        <w:rPr>
-          <w:rStyle w:val="Ninguno"/>
-          <w:rFonts w:ascii="Arial Narrow" w:hAnsi="Arial Narrow"/>
-          <w:sz w:val="22"/>
-          <w:szCs w:val="22"/>
-        </w:rPr>
-        <w:t>_________, ___________</w:t>
-      </w:r>
-      <w:r>
-        <w:rPr>
-          <w:rStyle w:val="Ninguno"/>
-          <w:rFonts w:ascii="Arial Narrow" w:hAnsi="Arial Narrow"/>
-          <w:color w:val="808080"/>
-          <w:sz w:val="22"/>
-          <w:szCs w:val="22"/>
-          <w:u w:val="single" w:color="808080"/>
-        </w:rPr>
-        <w:t>nombre estudiante</w:t>
-      </w:r>
-      <w:r>
-        <w:rPr>
-          <w:rStyle w:val="Ninguno"/>
-          <w:rFonts w:ascii="Arial Narrow" w:hAnsi="Arial Narrow"/>
-          <w:sz w:val="22"/>
-          <w:szCs w:val="22"/>
-        </w:rPr>
-        <w:t>_____________ con código ________</w:t>
-      </w:r>
-      <w:r>
-        <w:rPr>
-          <w:rStyle w:val="Ninguno"/>
-          <w:rFonts w:ascii="Arial Narrow" w:hAnsi="Arial Narrow"/>
-          <w:color w:val="808080"/>
-          <w:sz w:val="22"/>
-          <w:szCs w:val="22"/>
-          <w:u w:val="single" w:color="808080"/>
-        </w:rPr>
-        <w:t>código</w:t>
-      </w:r>
-      <w:r>
-        <w:rPr>
-          <w:rStyle w:val="Ninguno"/>
-          <w:rFonts w:ascii="Arial Narrow" w:hAnsi="Arial Narrow"/>
-          <w:sz w:val="22"/>
-          <w:szCs w:val="22"/>
-        </w:rPr>
-        <w:t>_________ perteneciente a la Maestría en Ciencia de Datos, bajo la dirección del profesor _______________</w:t>
-      </w:r>
-      <w:r>
-        <w:rPr>
-          <w:rStyle w:val="Ninguno"/>
-          <w:rFonts w:ascii="Arial Narrow" w:hAnsi="Arial Narrow"/>
-          <w:color w:val="808080"/>
-          <w:sz w:val="22"/>
-          <w:szCs w:val="22"/>
-          <w:u w:val="single" w:color="808080"/>
-        </w:rPr>
-        <w:t>nombre</w:t>
-      </w:r>
-      <w:r>
-        <w:rPr>
-          <w:rStyle w:val="Ninguno"/>
-          <w:rFonts w:ascii="Arial Narrow" w:hAnsi="Arial Narrow"/>
-          <w:sz w:val="22"/>
-          <w:szCs w:val="22"/>
-          <w:u w:val="single"/>
+        <w:t xml:space="preserve">, </w:t>
+      </w:r>
+      <w:r>
+        <w:rPr>
+          <w:rStyle w:val="Ninguno"/>
+          <w:rFonts w:ascii="Arial Narrow" w:hAnsi="Arial Narrow"/>
+          <w:sz w:val="22"/>
+          <w:szCs w:val="22"/>
+        </w:rPr>
+        <w:t>Juan José Restrepo Rosero</w:t>
+      </w:r>
+      <w:r>
+        <w:rPr>
+          <w:rStyle w:val="Ninguno"/>
+          <w:rFonts w:ascii="Arial Narrow" w:hAnsi="Arial Narrow"/>
+          <w:sz w:val="22"/>
+          <w:szCs w:val="22"/>
+        </w:rPr>
+        <w:t xml:space="preserve"> con código</w:t>
+      </w:r>
+      <w:r>
+        <w:rPr>
+          <w:rStyle w:val="Ninguno"/>
+          <w:rFonts w:ascii="Arial Narrow" w:hAnsi="Arial Narrow"/>
+          <w:sz w:val="22"/>
+          <w:szCs w:val="22"/>
         </w:rPr>
         <w:t xml:space="preserve"> </w:t>
       </w:r>
@@ -474,21 +399,109 @@
         <w:rPr>
           <w:rStyle w:val="Ninguno"/>
           <w:rFonts w:ascii="Arial Narrow" w:hAnsi="Arial Narrow"/>
-          <w:color w:val="808080"/>
-          <w:sz w:val="22"/>
-          <w:szCs w:val="22"/>
-          <w:u w:val="single" w:color="808080"/>
-        </w:rPr>
-        <w:t>director</w:t>
-      </w:r>
-      <w:r>
-        <w:rPr>
-          <w:rStyle w:val="Ninguno"/>
-          <w:rFonts w:ascii="Arial Narrow" w:hAnsi="Arial Narrow"/>
-          <w:sz w:val="22"/>
-          <w:szCs w:val="22"/>
-        </w:rPr>
-        <w:t>____________________.</w:t>
+          <w:sz w:val="22"/>
+          <w:szCs w:val="22"/>
+        </w:rPr>
+        <w:t>8939280</w:t>
+      </w:r>
+      <w:r>
+        <w:rPr>
+          <w:rStyle w:val="Ninguno"/>
+          <w:rFonts w:ascii="Arial Narrow" w:hAnsi="Arial Narrow"/>
+          <w:sz w:val="22"/>
+          <w:szCs w:val="22"/>
+        </w:rPr>
+        <w:t xml:space="preserve"> </w:t>
+      </w:r>
+      <w:r>
+        <w:rPr>
+          <w:rStyle w:val="Ninguno"/>
+          <w:rFonts w:ascii="Arial Narrow" w:hAnsi="Arial Narrow"/>
+          <w:sz w:val="22"/>
+          <w:szCs w:val="22"/>
+        </w:rPr>
+        <w:t>y</w:t>
+      </w:r>
+      <w:r>
+        <w:rPr>
+          <w:rStyle w:val="Ninguno"/>
+          <w:rFonts w:ascii="Arial Narrow" w:hAnsi="Arial Narrow"/>
+          <w:sz w:val="22"/>
+          <w:szCs w:val="22"/>
+        </w:rPr>
+        <w:t xml:space="preserve"> </w:t>
+      </w:r>
+      <w:proofErr w:type="spellStart"/>
+      <w:r>
+        <w:rPr>
+          <w:rStyle w:val="Ninguno"/>
+          <w:rFonts w:ascii="Arial Narrow" w:hAnsi="Arial Narrow"/>
+          <w:color w:val="auto"/>
+          <w:sz w:val="22"/>
+          <w:szCs w:val="22"/>
+        </w:rPr>
+        <w:t>Maria</w:t>
+      </w:r>
+      <w:proofErr w:type="spellEnd"/>
+      <w:r>
+        <w:rPr>
+          <w:rStyle w:val="Ninguno"/>
+          <w:rFonts w:ascii="Arial Narrow" w:hAnsi="Arial Narrow"/>
+          <w:color w:val="auto"/>
+          <w:sz w:val="22"/>
+          <w:szCs w:val="22"/>
+        </w:rPr>
+        <w:t xml:space="preserve"> Valentina </w:t>
+      </w:r>
+      <w:proofErr w:type="spellStart"/>
+      <w:r>
+        <w:rPr>
+          <w:rStyle w:val="Ninguno"/>
+          <w:rFonts w:ascii="Arial Narrow" w:hAnsi="Arial Narrow"/>
+          <w:color w:val="auto"/>
+          <w:sz w:val="22"/>
+          <w:szCs w:val="22"/>
+        </w:rPr>
+        <w:t>Belalcazar</w:t>
+      </w:r>
+      <w:proofErr w:type="spellEnd"/>
+      <w:r>
+        <w:rPr>
+          <w:rStyle w:val="Ninguno"/>
+          <w:rFonts w:ascii="Arial Narrow" w:hAnsi="Arial Narrow"/>
+          <w:color w:val="auto"/>
+          <w:sz w:val="22"/>
+          <w:szCs w:val="22"/>
+        </w:rPr>
+        <w:t xml:space="preserve"> Perdomo con código 8992284 </w:t>
+      </w:r>
+      <w:r>
+        <w:rPr>
+          <w:rStyle w:val="Ninguno"/>
+          <w:rFonts w:ascii="Arial Narrow" w:hAnsi="Arial Narrow"/>
+          <w:color w:val="auto"/>
+          <w:sz w:val="22"/>
+          <w:szCs w:val="22"/>
+        </w:rPr>
+        <w:t xml:space="preserve">perteneciente </w:t>
+      </w:r>
+      <w:r>
+        <w:rPr>
+          <w:rStyle w:val="Ninguno"/>
+          <w:rFonts w:ascii="Arial Narrow" w:hAnsi="Arial Narrow"/>
+          <w:sz w:val="22"/>
+          <w:szCs w:val="22"/>
+        </w:rPr>
+        <w:t xml:space="preserve">a la Maestría en Ciencia de Datos, bajo la dirección del profesor </w:t>
+      </w:r>
+      <w:r>
+        <w:rPr>
+          <w:rFonts w:ascii="Arial Narrow" w:hAnsi="Arial Narrow"/>
+          <w:sz w:val="22"/>
+          <w:szCs w:val="22"/>
+          <w:lang w:val="es-CO"/>
+        </w:rPr>
+        <w:t>Gustavo Adolfo Arteaga Botero</w:t>
       </w:r>
     </w:p>
     <w:p>
@@ -828,23 +841,24 @@
       <w:pPr>
         <w:rPr>
           <w:rStyle w:val="Ninguno"/>
-          <w:rFonts w:ascii="Arial Narrow" w:eastAsia="Arial Narrow" w:hAnsi="Arial Narrow" w:cs="Arial Narrow"/>
-        </w:rPr>
-      </w:pPr>
-      <w:r>
-        <w:rPr>
-          <w:rStyle w:val="Ninguno"/>
-          <w:rFonts w:ascii="Arial Narrow" w:hAnsi="Arial Narrow"/>
-        </w:rPr>
-        <w:t xml:space="preserve">C.C. </w:t>
-      </w:r>
-      <w:r>
-        <w:rPr>
-          <w:rStyle w:val="Ninguno"/>
-          <w:rFonts w:ascii="Arial Narrow" w:hAnsi="Arial Narrow"/>
-        </w:rPr>
-        <w:t>1.005.872.736</w:t>
-      </w:r>
+          <w:rFonts w:ascii="Arial Narrow" w:hAnsi="Arial Narrow"/>
+        </w:rPr>
+      </w:pPr>
+      <w:r>
+        <w:rPr>
+          <w:rStyle w:val="Ninguno"/>
+          <w:rFonts w:ascii="Arial Narrow" w:hAnsi="Arial Narrow"/>
+        </w:rPr>
+        <w:t>C.C. 1.005.872.736</w:t>
+      </w:r>
+    </w:p>
+    <w:p>
+      <w:pPr>
+        <w:rPr>
+          <w:rStyle w:val="Ninguno"/>
+          <w:rFonts w:ascii="Arial Narrow" w:eastAsia="Arial Narrow" w:hAnsi="Arial Narrow" w:cs="Arial Narrow"/>
+        </w:rPr>
+      </w:pPr>
     </w:p>
     <w:p>
       <w:pPr>
@@ -860,6 +874,142 @@
     <w:p>
       <w:pPr>
         <w:rPr>
+          <w:rFonts w:ascii="Arial Narrow" w:hAnsi="Arial Narrow"/>
+          <w:sz w:val="22"/>
+          <w:szCs w:val="22"/>
+          <w:lang w:val="es-CO"/>
+        </w:rPr>
+      </w:pPr>
+      <w:r>
+        <w:rPr>
+          <w:rFonts w:ascii="Arial Narrow" w:hAnsi="Arial Narrow"/>
+          <w:noProof/>
+          <w:sz w:val="22"/>
+          <w:szCs w:val="22"/>
+          <w:lang w:val="es-CO"/>
+          <w14:textOutline w14:w="0" w14:cap="rnd" w14:cmpd="sng" w14:algn="ctr">
+            <w14:noFill/>
+            <w14:prstDash w14:val="solid"/>
+            <w14:bevel/>
+          </w14:textOutline>
+        </w:rPr>
+        <w:lastRenderedPageBreak/>
+        <w:drawing>
+          <wp:inline distT="0" distB="0" distL="0" distR="0" wp14:anchorId="35B0C4B1" wp14:editId="74744757">
+            <wp:extent cx="1177073" cy="952500"/>
+            <wp:effectExtent l="0" t="0" r="0" b="0"/>
+            <wp:docPr id="1609270225" name="Imagen 1"/>
+            <wp:cNvGraphicFramePr>
+              <a:graphicFrameLocks xmlns:a="http://schemas.openxmlformats.org/drawingml/2006/main" noChangeAspect="1"/>
+            </wp:cNvGraphicFramePr>
+            <a:graphic xmlns:a="http://schemas.openxmlformats.org/drawingml/2006/main">
+              <a:graphicData uri="http://schemas.openxmlformats.org/drawingml/2006/picture">
+                <pic:pic xmlns:pic="http://schemas.openxmlformats.org/drawingml/2006/picture">
+                  <pic:nvPicPr>
+                    <pic:cNvPr id="1609270225" name="Imagen 1609270225"/>
+                    <pic:cNvPicPr/>
+                  </pic:nvPicPr>
+                  <pic:blipFill>
+                    <a:blip r:embed="rId8" cstate="print">
+                      <a:extLst>
+                        <a:ext uri="{28A0092B-C50C-407E-A947-70E740481C1C}">
+                          <a14:useLocalDpi xmlns:a14="http://schemas.microsoft.com/office/drawing/2010/main" val="0"/>
+                        </a:ext>
+                      </a:extLst>
+                    </a:blip>
+                    <a:stretch>
+                      <a:fillRect/>
+                    </a:stretch>
+                  </pic:blipFill>
+                  <pic:spPr>
+                    <a:xfrm>
+                      <a:off x="0" y="0"/>
+                      <a:ext cx="1177073" cy="952500"/>
+                    </a:xfrm>
+                    <a:prstGeom prst="rect">
+                      <a:avLst/>
+                    </a:prstGeom>
+                  </pic:spPr>
+                </pic:pic>
+              </a:graphicData>
+            </a:graphic>
+          </wp:inline>
+        </w:drawing>
+      </w:r>
+    </w:p>
+    <w:p>
+      <w:pPr>
+        <w:rPr>
+          <w:rStyle w:val="Ninguno"/>
+          <w:rFonts w:ascii="Arial Narrow" w:hAnsi="Arial Narrow"/>
+        </w:rPr>
+      </w:pPr>
+      <w:r>
+        <w:rPr>
+          <w:rStyle w:val="Ninguno"/>
+          <w:rFonts w:ascii="Arial Narrow" w:hAnsi="Arial Narrow"/>
+        </w:rPr>
+        <w:t>_____________________</w:t>
+      </w:r>
+    </w:p>
+    <w:p>
+      <w:pPr>
+        <w:rPr>
+          <w:rStyle w:val="Ninguno"/>
+          <w:rFonts w:ascii="Arial Narrow" w:eastAsia="Arial Narrow" w:hAnsi="Arial Narrow" w:cs="Arial Narrow"/>
+        </w:rPr>
+      </w:pPr>
+      <w:proofErr w:type="spellStart"/>
+      <w:r>
+        <w:rPr>
+          <w:rStyle w:val="Ninguno"/>
+          <w:rFonts w:ascii="Arial Narrow" w:hAnsi="Arial Narrow"/>
+        </w:rPr>
+        <w:t>Maria</w:t>
+      </w:r>
+      <w:proofErr w:type="spellEnd"/>
+      <w:r>
+        <w:rPr>
+          <w:rStyle w:val="Ninguno"/>
+          <w:rFonts w:ascii="Arial Narrow" w:hAnsi="Arial Narrow"/>
+        </w:rPr>
+        <w:t xml:space="preserve"> Valentina </w:t>
+      </w:r>
+      <w:proofErr w:type="spellStart"/>
+      <w:r>
+        <w:rPr>
+          <w:rStyle w:val="Ninguno"/>
+          <w:rFonts w:ascii="Arial Narrow" w:hAnsi="Arial Narrow"/>
+        </w:rPr>
+        <w:t>Belalcazar</w:t>
+      </w:r>
+      <w:proofErr w:type="spellEnd"/>
+      <w:r>
+        <w:rPr>
+          <w:rStyle w:val="Ninguno"/>
+          <w:rFonts w:ascii="Arial Narrow" w:hAnsi="Arial Narrow"/>
+        </w:rPr>
+        <w:t xml:space="preserve"> Perdomo</w:t>
+      </w:r>
+    </w:p>
+    <w:p>
+      <w:pPr>
+        <w:rPr>
+          <w:rStyle w:val="Ninguno"/>
+          <w:rFonts w:ascii="Arial Narrow" w:eastAsia="Arial Narrow" w:hAnsi="Arial Narrow" w:cs="Arial Narrow"/>
+        </w:rPr>
+      </w:pPr>
+      <w:r>
+        <w:rPr>
+          <w:rStyle w:val="Ninguno"/>
+          <w:rFonts w:ascii="Arial Narrow" w:hAnsi="Arial Narrow"/>
+        </w:rPr>
+        <w:t>C.C. 1.107.525.657</w:t>
+      </w:r>
+    </w:p>
+    <w:p>
+      <w:pPr>
+        <w:rPr>
           <w:rStyle w:val="Ninguno"/>
           <w:rFonts w:ascii="Arial Narrow" w:hAnsi="Arial Narrow"/>
           <w:sz w:val="22"/>
@@ -889,27 +1039,15 @@
           <w:lang w:val="es-ES"/>
         </w:rPr>
       </w:pPr>
-    </w:p>
-    <w:p>
-      <w:pPr>
-        <w:rPr>
-          <w:rStyle w:val="Ninguno"/>
-          <w:rFonts w:ascii="Arial Narrow" w:hAnsi="Arial Narrow"/>
+      <w:r>
+        <w:rPr>
+          <w:rStyle w:val="Ninguno"/>
+          <w:rFonts w:ascii="Arial Narrow" w:hAnsi="Arial Narrow"/>
+          <w:noProof/>
           <w:sz w:val="22"/>
           <w:szCs w:val="22"/>
           <w:lang w:val="es-ES"/>
         </w:rPr>
-      </w:pPr>
-      <w:r>
-        <w:rPr>
-          <w:rStyle w:val="Ninguno"/>
-          <w:rFonts w:ascii="Arial Narrow" w:hAnsi="Arial Narrow"/>
-          <w:noProof/>
-          <w:sz w:val="22"/>
-          <w:szCs w:val="22"/>
-          <w:lang w:val="es-ES"/>
-        </w:rPr>
-        <w:lastRenderedPageBreak/>
         <w:drawing>
           <wp:inline distT="0" distB="0" distL="0" distR="0" wp14:anchorId="1AD1EFFF" wp14:editId="4A563771">
             <wp:extent cx="1533525" cy="802280"/>
@@ -928,7 +1066,7 @@
                     </pic:cNvPicPr>
                   </pic:nvPicPr>
                   <pic:blipFill>
-                    <a:blip r:embed="rId8">
+                    <a:blip r:embed="rId9">
                       <a:extLst>
                         <a:ext uri="{28A0092B-C50C-407E-A947-70E740481C1C}">
                           <a14:useLocalDpi xmlns:a14="http://schemas.microsoft.com/office/drawing/2010/main" val="0"/>
@@ -1032,39 +1170,10 @@
     <w:p>
       <w:pPr>
         <w:rPr>
-          <w:rStyle w:val="Ninguno"/>
-          <w:rFonts w:ascii="Arial Narrow" w:eastAsia="Arial Narrow" w:hAnsi="Arial Narrow" w:cs="Arial Narrow"/>
-          <w:sz w:val="22"/>
-          <w:szCs w:val="22"/>
-        </w:rPr>
-      </w:pPr>
-      <w:r>
-        <w:rPr>
-          <w:rStyle w:val="Ninguno"/>
-          <w:rFonts w:ascii="Arial Narrow" w:eastAsia="Arial Narrow" w:hAnsi="Arial Narrow" w:cs="Arial Narrow"/>
-          <w:sz w:val="22"/>
-          <w:szCs w:val="22"/>
-        </w:rPr>
-        <w:tab/>
-      </w:r>
-    </w:p>
-    <w:p>
-      <w:pPr>
-        <w:rPr>
-          <w:rStyle w:val="Ninguno"/>
-          <w:rFonts w:ascii="Arial Narrow" w:eastAsia="Arial Narrow" w:hAnsi="Arial Narrow" w:cs="Arial Narrow"/>
-          <w:sz w:val="22"/>
-          <w:szCs w:val="22"/>
-        </w:rPr>
-      </w:pPr>
-    </w:p>
-    <w:p>
-      <w:pPr>
-        <w:rPr>
-          <w:rStyle w:val="Ninguno"/>
-          <w:rFonts w:ascii="Arial Narrow" w:eastAsia="Arial Narrow" w:hAnsi="Arial Narrow" w:cs="Arial Narrow"/>
-          <w:sz w:val="22"/>
-          <w:szCs w:val="22"/>
+          <w:rFonts w:ascii="Arial Narrow" w:hAnsi="Arial Narrow"/>
+          <w:sz w:val="22"/>
+          <w:szCs w:val="22"/>
+          <w:lang w:val="es-CO"/>
         </w:rPr>
       </w:pPr>
     </w:p>
@@ -1149,8 +1258,8 @@
       </w:r>
     </w:p>
     <w:sectPr>
-      <w:headerReference w:type="default" r:id="rId9"/>
-      <w:footerReference w:type="default" r:id="rId10"/>
+      <w:headerReference w:type="default" r:id="rId10"/>
+      <w:footerReference w:type="default" r:id="rId11"/>
       <w:pgSz w:w="12240" w:h="15840"/>
       <w:pgMar w:top="1418" w:right="1701" w:bottom="1418" w:left="1701" w:header="720" w:footer="720" w:gutter="0"/>
       <w:cols w:space="720"/>
@@ -1621,7 +1730,7 @@
   <w:style w:type="paragraph" w:default="1" w:styleId="Normal">
     <w:name w:val="Normal"/>
     <w:qFormat/>
-    <w:rsid w:val="00EF3133"/>
+    <w:rsid w:val="0002237A"/>
     <w:pPr>
       <w:suppressAutoHyphens/>
     </w:pPr>
@@ -1642,7 +1751,6 @@
   <w:style w:type="character" w:default="1" w:styleId="Fuentedeprrafopredeter">
     <w:name w:val="Default Paragraph Font"/>
     <w:uiPriority w:val="1"/>
-    <w:semiHidden/>
     <w:unhideWhenUsed/>
   </w:style>
   <w:style w:type="table" w:default="1" w:styleId="Tablanormal">

</xml_diff>